<commit_message>
Completed Final question in exercises
</commit_message>
<xml_diff>
--- a/LabTwo/Lab Sheet 2.docx
+++ b/LabTwo/Lab Sheet 2.docx
@@ -15,17 +15,20 @@
         <w:jc w:val="both"/>
         <w:rPr>
           <w:rFonts w:cstheme="minorHAnsi"/>
-        </w:rPr>
-      </w:pPr>
-      <w:r>
-        <w:rPr>
-          <w:rFonts w:cstheme="minorHAnsi"/>
+          <w:highlight w:val="yellow"/>
+        </w:rPr>
+      </w:pPr>
+      <w:r>
+        <w:rPr>
+          <w:rFonts w:cstheme="minorHAnsi"/>
+          <w:highlight w:val="yellow"/>
         </w:rPr>
         <w:t>This is the August exam paper for 1</w:t>
       </w:r>
       <w:r>
         <w:rPr>
           <w:rFonts w:cstheme="minorHAnsi"/>
+          <w:highlight w:val="yellow"/>
           <w:vertAlign w:val="superscript"/>
         </w:rPr>
         <w:t>st</w:t>
@@ -33,6 +36,7 @@
       <w:r>
         <w:rPr>
           <w:rFonts w:cstheme="minorHAnsi"/>
+          <w:highlight w:val="yellow"/>
         </w:rPr>
         <w:t xml:space="preserve"> year programming.</w:t>
       </w:r>
@@ -46,71 +50,58 @@
         </w:numPr>
         <w:spacing w:after="0" w:line="240" w:lineRule="auto"/>
         <w:jc w:val="both"/>
-      </w:pPr>
-      <w:r>
-        <w:t>A</w:t>
-      </w:r>
-      <w:r>
-        <w:t xml:space="preserve"> website only allows users in the age bracket 18 to 21 inclusive to access its content</w:t>
-      </w:r>
-      <w:r>
-        <w:t xml:space="preserve">. Write a method that accepts </w:t>
-      </w:r>
-      <w:r>
-        <w:t xml:space="preserve">the age as an </w:t>
+        <w:rPr>
+          <w:highlight w:val="yellow"/>
+        </w:rPr>
+      </w:pPr>
+      <w:r>
+        <w:rPr>
+          <w:highlight w:val="yellow"/>
+        </w:rPr>
+        <w:t xml:space="preserve">A website only allows users in the age bracket 18 to 21 inclusive to access its content. Write a method that accepts the age as an </w:t>
+      </w:r>
+      <w:r>
+        <w:rPr>
+          <w:rFonts w:ascii="Courier New" w:hAnsi="Courier New" w:cs="Courier New"/>
+          <w:highlight w:val="yellow"/>
+        </w:rPr>
+        <w:t>int</w:t>
+      </w:r>
+      <w:r>
+        <w:rPr>
+          <w:highlight w:val="yellow"/>
+        </w:rPr>
+        <w:t xml:space="preserve"> argument and decides whether it is possible to access the site. Your method shall return a </w:t>
       </w:r>
       <w:proofErr w:type="spellStart"/>
       <w:r>
         <w:rPr>
-          <w:rFonts w:ascii="Courier New" w:hAnsi="Courier New" w:cs="Courier New"/>
-        </w:rPr>
-        <w:t>int</w:t>
+          <w:highlight w:val="yellow"/>
+        </w:rPr>
+        <w:t>boolean</w:t>
       </w:r>
       <w:proofErr w:type="spellEnd"/>
       <w:r>
-        <w:t xml:space="preserve"> </w:t>
-      </w:r>
-      <w:r>
-        <w:t>argument and decides whether</w:t>
-      </w:r>
-      <w:r>
-        <w:t xml:space="preserve"> it is possible to </w:t>
-      </w:r>
-      <w:r>
-        <w:t>access the site</w:t>
-      </w:r>
-      <w:r>
-        <w:t>.</w:t>
-      </w:r>
-      <w:r>
-        <w:t xml:space="preserve"> Your method shall return a </w:t>
-      </w:r>
-      <w:proofErr w:type="spellStart"/>
-      <w:r>
-        <w:t>b</w:t>
-      </w:r>
-      <w:r>
-        <w:t>oo</w:t>
-      </w:r>
-      <w:r>
-        <w:t>lean</w:t>
-      </w:r>
-      <w:proofErr w:type="spellEnd"/>
-      <w:r>
-        <w:t xml:space="preserve"> value</w:t>
-      </w:r>
-      <w:r>
-        <w:t>.</w:t>
+        <w:rPr>
+          <w:highlight w:val="yellow"/>
+        </w:rPr>
+        <w:t xml:space="preserve"> value.</w:t>
       </w:r>
     </w:p>
     <w:p>
       <w:pPr>
         <w:pStyle w:val="ListParagraph"/>
+        <w:rPr>
+          <w:highlight w:val="yellow"/>
+        </w:rPr>
       </w:pPr>
     </w:p>
     <w:p>
       <w:pPr>
         <w:pStyle w:val="ListParagraph"/>
+        <w:rPr>
+          <w:highlight w:val="yellow"/>
+        </w:rPr>
       </w:pPr>
     </w:p>
     <w:p>
@@ -122,21 +113,15 @@
         </w:numPr>
         <w:spacing w:after="0" w:line="240" w:lineRule="auto"/>
         <w:jc w:val="both"/>
-      </w:pPr>
-      <w:r>
-        <w:t>Write a method that uses a</w:t>
-      </w:r>
-      <w:r>
-        <w:t xml:space="preserve"> switch</w:t>
-      </w:r>
-      <w:r>
-        <w:t xml:space="preserve"> statement to return the cost of a product, where the method receives a product description as a </w:t>
-      </w:r>
-      <w:r>
-        <w:t>string</w:t>
-      </w:r>
-      <w:r>
-        <w:t xml:space="preserve"> argument.</w:t>
+        <w:rPr>
+          <w:highlight w:val="yellow"/>
+        </w:rPr>
+      </w:pPr>
+      <w:r>
+        <w:rPr>
+          <w:highlight w:val="yellow"/>
+        </w:rPr>
+        <w:t>Write a method that uses a switch statement to return the cost of a product, where the method receives a product description as a string argument.</w:t>
       </w:r>
     </w:p>
     <w:p>
@@ -144,6 +129,9 @@
         <w:spacing w:after="0" w:line="240" w:lineRule="auto"/>
         <w:ind w:left="360"/>
         <w:jc w:val="both"/>
+        <w:rPr>
+          <w:highlight w:val="yellow"/>
+        </w:rPr>
       </w:pPr>
     </w:p>
     <w:p>
@@ -151,8 +139,14 @@
         <w:spacing w:after="0" w:line="240" w:lineRule="auto"/>
         <w:ind w:left="360"/>
         <w:jc w:val="both"/>
-      </w:pPr>
-      <w:r>
+        <w:rPr>
+          <w:highlight w:val="yellow"/>
+        </w:rPr>
+      </w:pPr>
+      <w:r>
+        <w:rPr>
+          <w:highlight w:val="yellow"/>
+        </w:rPr>
         <w:t>The cost of each product is listed below:</w:t>
       </w:r>
     </w:p>
@@ -160,6 +154,9 @@
       <w:pPr>
         <w:spacing w:after="0" w:line="240" w:lineRule="auto"/>
         <w:jc w:val="both"/>
+        <w:rPr>
+          <w:highlight w:val="yellow"/>
+        </w:rPr>
       </w:pPr>
     </w:p>
     <w:tbl>
@@ -182,8 +179,14 @@
           <w:p>
             <w:pPr>
               <w:jc w:val="both"/>
+              <w:rPr>
+                <w:highlight w:val="yellow"/>
+              </w:rPr>
             </w:pPr>
             <w:r>
+              <w:rPr>
+                <w:highlight w:val="yellow"/>
+              </w:rPr>
               <w:t>Product Description</w:t>
             </w:r>
           </w:p>
@@ -196,8 +199,14 @@
           <w:p>
             <w:pPr>
               <w:jc w:val="both"/>
+              <w:rPr>
+                <w:highlight w:val="yellow"/>
+              </w:rPr>
             </w:pPr>
             <w:r>
+              <w:rPr>
+                <w:highlight w:val="yellow"/>
+              </w:rPr>
               <w:t>Cost</w:t>
             </w:r>
           </w:p>
@@ -211,8 +220,14 @@
           <w:p>
             <w:pPr>
               <w:jc w:val="both"/>
+              <w:rPr>
+                <w:highlight w:val="yellow"/>
+              </w:rPr>
             </w:pPr>
             <w:r>
+              <w:rPr>
+                <w:highlight w:val="yellow"/>
+              </w:rPr>
               <w:t>“Jeans”</w:t>
             </w:r>
           </w:p>
@@ -224,8 +239,14 @@
           <w:p>
             <w:pPr>
               <w:jc w:val="both"/>
+              <w:rPr>
+                <w:highlight w:val="yellow"/>
+              </w:rPr>
             </w:pPr>
             <w:r>
+              <w:rPr>
+                <w:highlight w:val="yellow"/>
+              </w:rPr>
               <w:t>67.99</w:t>
             </w:r>
           </w:p>
@@ -239,8 +260,14 @@
           <w:p>
             <w:pPr>
               <w:jc w:val="both"/>
+              <w:rPr>
+                <w:highlight w:val="yellow"/>
+              </w:rPr>
             </w:pPr>
             <w:r>
+              <w:rPr>
+                <w:highlight w:val="yellow"/>
+              </w:rPr>
               <w:t>“Jacket”</w:t>
             </w:r>
           </w:p>
@@ -252,8 +279,14 @@
           <w:p>
             <w:pPr>
               <w:jc w:val="both"/>
+              <w:rPr>
+                <w:highlight w:val="yellow"/>
+              </w:rPr>
             </w:pPr>
             <w:r>
+              <w:rPr>
+                <w:highlight w:val="yellow"/>
+              </w:rPr>
               <w:t>68.99</w:t>
             </w:r>
           </w:p>
@@ -267,8 +300,14 @@
           <w:p>
             <w:pPr>
               <w:jc w:val="both"/>
+              <w:rPr>
+                <w:highlight w:val="yellow"/>
+              </w:rPr>
             </w:pPr>
             <w:r>
+              <w:rPr>
+                <w:highlight w:val="yellow"/>
+              </w:rPr>
               <w:t>“Boots”</w:t>
             </w:r>
           </w:p>
@@ -280,8 +319,14 @@
           <w:p>
             <w:pPr>
               <w:jc w:val="both"/>
+              <w:rPr>
+                <w:highlight w:val="yellow"/>
+              </w:rPr>
             </w:pPr>
             <w:r>
+              <w:rPr>
+                <w:highlight w:val="yellow"/>
+              </w:rPr>
               <w:t>34.99</w:t>
             </w:r>
           </w:p>
@@ -295,24 +340,28 @@
           <w:p>
             <w:pPr>
               <w:jc w:val="both"/>
+              <w:rPr>
+                <w:highlight w:val="yellow"/>
+              </w:rPr>
             </w:pPr>
             <w:r>
+              <w:rPr>
+                <w:highlight w:val="yellow"/>
+              </w:rPr>
               <w:t>“</w:t>
             </w:r>
             <w:proofErr w:type="spellStart"/>
             <w:r>
-              <w:t>Scarves”</w:t>
-            </w:r>
-            <w:proofErr w:type="gramStart"/>
-            <w:r>
-              <w:t>,”Belts</w:t>
-            </w:r>
-            <w:proofErr w:type="gramEnd"/>
-            <w:r>
-              <w:t>”,”Socks</w:t>
+              <w:rPr>
+                <w:highlight w:val="yellow"/>
+              </w:rPr>
+              <w:t>Scarves”,”Belts”,”Socks</w:t>
             </w:r>
             <w:proofErr w:type="spellEnd"/>
             <w:r>
+              <w:rPr>
+                <w:highlight w:val="yellow"/>
+              </w:rPr>
               <w:t>”</w:t>
             </w:r>
           </w:p>
@@ -324,8 +373,14 @@
           <w:p>
             <w:pPr>
               <w:jc w:val="both"/>
+              <w:rPr>
+                <w:highlight w:val="yellow"/>
+              </w:rPr>
             </w:pPr>
             <w:r>
+              <w:rPr>
+                <w:highlight w:val="yellow"/>
+              </w:rPr>
               <w:t>These are all 10</w:t>
             </w:r>
           </w:p>
@@ -339,8 +394,14 @@
           <w:p>
             <w:pPr>
               <w:jc w:val="both"/>
+              <w:rPr>
+                <w:highlight w:val="yellow"/>
+              </w:rPr>
             </w:pPr>
             <w:r>
+              <w:rPr>
+                <w:highlight w:val="yellow"/>
+              </w:rPr>
               <w:t>None of the above</w:t>
             </w:r>
           </w:p>
@@ -352,18 +413,33 @@
           <w:p>
             <w:pPr>
               <w:jc w:val="both"/>
+              <w:rPr>
+                <w:highlight w:val="yellow"/>
+              </w:rPr>
             </w:pPr>
             <w:r>
+              <w:rPr>
+                <w:highlight w:val="yellow"/>
+              </w:rPr>
               <w:t>Signal error with a cost of -999</w:t>
             </w:r>
           </w:p>
         </w:tc>
       </w:tr>
     </w:tbl>
-    <w:p/>
+    <w:p>
+      <w:pPr>
+        <w:rPr>
+          <w:highlight w:val="yellow"/>
+        </w:rPr>
+      </w:pPr>
+    </w:p>
     <w:p>
       <w:pPr>
         <w:pStyle w:val="ListParagraph"/>
+        <w:rPr>
+          <w:highlight w:val="yellow"/>
+        </w:rPr>
       </w:pPr>
     </w:p>
     <w:p>
@@ -374,37 +450,40 @@
           <w:numId w:val="6"/>
         </w:numPr>
         <w:spacing w:after="0" w:line="240" w:lineRule="auto"/>
-      </w:pPr>
-      <w:r>
-        <w:t>Write a method</w:t>
-      </w:r>
-      <w:r>
-        <w:t xml:space="preserve"> named </w:t>
+        <w:rPr>
+          <w:highlight w:val="yellow"/>
+        </w:rPr>
+      </w:pPr>
+      <w:r>
+        <w:rPr>
+          <w:highlight w:val="yellow"/>
+        </w:rPr>
+        <w:t xml:space="preserve">Write a method named </w:t>
       </w:r>
       <w:r>
         <w:rPr>
           <w:rFonts w:ascii="Courier New" w:hAnsi="Courier New" w:cs="Courier New"/>
+          <w:highlight w:val="yellow"/>
         </w:rPr>
         <w:t>Zero</w:t>
       </w:r>
       <w:r>
+        <w:rPr>
+          <w:highlight w:val="yellow"/>
+        </w:rPr>
         <w:t xml:space="preserve"> that accepts an </w:t>
       </w:r>
-      <w:proofErr w:type="spellStart"/>
       <w:r>
         <w:rPr>
           <w:rFonts w:ascii="Courier New" w:hAnsi="Courier New" w:cs="Courier New"/>
-        </w:rPr>
-        <w:t>int</w:t>
-      </w:r>
-      <w:proofErr w:type="spellEnd"/>
-      <w:r>
-        <w:rPr>
-          <w:rFonts w:ascii="Courier New" w:hAnsi="Courier New" w:cs="Courier New"/>
-        </w:rPr>
-        <w:t xml:space="preserve"> </w:t>
-      </w:r>
-      <w:r>
+          <w:highlight w:val="yellow"/>
+        </w:rPr>
+        <w:t xml:space="preserve">int </w:t>
+      </w:r>
+      <w:r>
+        <w:rPr>
+          <w:highlight w:val="yellow"/>
+        </w:rPr>
         <w:t>array as an argument and stores the value 0 in each element.</w:t>
       </w:r>
     </w:p>
@@ -412,12 +491,18 @@
       <w:pPr>
         <w:pStyle w:val="ListParagraph"/>
         <w:ind w:left="360"/>
+        <w:rPr>
+          <w:highlight w:val="yellow"/>
+        </w:rPr>
       </w:pPr>
     </w:p>
     <w:p>
       <w:pPr>
         <w:pStyle w:val="ListParagraph"/>
         <w:jc w:val="right"/>
+        <w:rPr>
+          <w:highlight w:val="yellow"/>
+        </w:rPr>
       </w:pPr>
     </w:p>
     <w:p>
@@ -428,17 +513,23 @@
           <w:numId w:val="6"/>
         </w:numPr>
         <w:spacing w:after="0" w:line="240" w:lineRule="auto"/>
-      </w:pPr>
-      <w:r>
-        <w:t>Write a method</w:t>
-      </w:r>
-      <w:r>
-        <w:t>:</w:t>
+        <w:rPr>
+          <w:highlight w:val="yellow"/>
+        </w:rPr>
+      </w:pPr>
+      <w:r>
+        <w:rPr>
+          <w:highlight w:val="yellow"/>
+        </w:rPr>
+        <w:t>Write a method:</w:t>
       </w:r>
     </w:p>
     <w:p>
       <w:pPr>
         <w:pStyle w:val="ListParagraph"/>
+        <w:rPr>
+          <w:highlight w:val="yellow"/>
+        </w:rPr>
       </w:pPr>
     </w:p>
     <w:p>
@@ -446,183 +537,78 @@
         <w:pStyle w:val="ListParagraph"/>
         <w:rPr>
           <w:rFonts w:ascii="Courier New" w:hAnsi="Courier New" w:cs="Courier New"/>
+          <w:highlight w:val="yellow"/>
         </w:rPr>
       </w:pPr>
       <w:r>
         <w:rPr>
           <w:rFonts w:ascii="Courier New" w:hAnsi="Courier New" w:cs="Courier New"/>
-        </w:rPr>
-        <w:t xml:space="preserve">static </w:t>
-      </w:r>
-      <w:proofErr w:type="spellStart"/>
-      <w:r>
-        <w:rPr>
-          <w:rFonts w:ascii="Courier New" w:hAnsi="Courier New" w:cs="Courier New"/>
-        </w:rPr>
-        <w:t>int</w:t>
-      </w:r>
-      <w:proofErr w:type="spellEnd"/>
-      <w:r>
-        <w:rPr>
-          <w:rFonts w:ascii="Courier New" w:hAnsi="Courier New" w:cs="Courier New"/>
-        </w:rPr>
-        <w:t xml:space="preserve"> </w:t>
-      </w:r>
-      <w:proofErr w:type="gramStart"/>
-      <w:r>
-        <w:rPr>
-          <w:rFonts w:ascii="Courier New" w:hAnsi="Courier New" w:cs="Courier New"/>
-        </w:rPr>
-        <w:t>Sum</w:t>
-      </w:r>
-      <w:r>
-        <w:rPr>
-          <w:rFonts w:ascii="Courier New" w:hAnsi="Courier New" w:cs="Courier New"/>
-        </w:rPr>
-        <w:t>(</w:t>
-      </w:r>
-      <w:proofErr w:type="spellStart"/>
-      <w:proofErr w:type="gramEnd"/>
-      <w:r>
-        <w:rPr>
-          <w:rFonts w:ascii="Courier New" w:hAnsi="Courier New" w:cs="Courier New"/>
-        </w:rPr>
-        <w:t>int</w:t>
-      </w:r>
-      <w:proofErr w:type="spellEnd"/>
-      <w:r>
-        <w:rPr>
-          <w:rFonts w:ascii="Courier New" w:hAnsi="Courier New" w:cs="Courier New"/>
-        </w:rPr>
-        <w:t xml:space="preserve"> </w:t>
-      </w:r>
-      <w:r>
-        <w:rPr>
-          <w:rFonts w:ascii="Courier New" w:hAnsi="Courier New" w:cs="Courier New"/>
-        </w:rPr>
-        <w:t>n1</w:t>
-      </w:r>
-      <w:r>
-        <w:rPr>
-          <w:rFonts w:ascii="Courier New" w:hAnsi="Courier New" w:cs="Courier New"/>
-        </w:rPr>
-        <w:t xml:space="preserve">, </w:t>
-      </w:r>
-      <w:proofErr w:type="spellStart"/>
-      <w:r>
-        <w:rPr>
-          <w:rFonts w:ascii="Courier New" w:hAnsi="Courier New" w:cs="Courier New"/>
-        </w:rPr>
-        <w:t>int</w:t>
-      </w:r>
-      <w:proofErr w:type="spellEnd"/>
-      <w:r>
-        <w:rPr>
-          <w:rFonts w:ascii="Courier New" w:hAnsi="Courier New" w:cs="Courier New"/>
-        </w:rPr>
-        <w:t xml:space="preserve"> n</w:t>
-      </w:r>
-      <w:r>
-        <w:rPr>
-          <w:rFonts w:ascii="Courier New" w:hAnsi="Courier New" w:cs="Courier New"/>
-        </w:rPr>
-        <w:t>2</w:t>
-      </w:r>
-      <w:r>
-        <w:rPr>
-          <w:rFonts w:ascii="Courier New" w:hAnsi="Courier New" w:cs="Courier New"/>
-        </w:rPr>
-        <w:t>)</w:t>
+          <w:highlight w:val="yellow"/>
+        </w:rPr>
+        <w:t>static int Sum(int n1, int n2)</w:t>
       </w:r>
     </w:p>
     <w:p>
       <w:pPr>
         <w:pStyle w:val="ListParagraph"/>
+        <w:rPr>
+          <w:highlight w:val="yellow"/>
+        </w:rPr>
       </w:pPr>
     </w:p>
     <w:p>
       <w:pPr>
         <w:pStyle w:val="ListParagraph"/>
-      </w:pPr>
-      <w:r>
-        <w:t>T</w:t>
-      </w:r>
-      <w:r>
-        <w:t xml:space="preserve">hat returns the sum of all </w:t>
-      </w:r>
-      <w:r>
-        <w:t xml:space="preserve">even </w:t>
-      </w:r>
-      <w:r>
-        <w:t xml:space="preserve">numbers </w:t>
-      </w:r>
-      <w:r>
-        <w:t>between</w:t>
-      </w:r>
-      <w:r>
-        <w:t xml:space="preserve"> </w:t>
-      </w:r>
-      <w:r>
-        <w:t xml:space="preserve">the </w:t>
-      </w:r>
-      <w:r>
-        <w:t xml:space="preserve">two integer </w:t>
-      </w:r>
-      <w:r>
-        <w:t>arguments</w:t>
-      </w:r>
-      <w:r>
-        <w:t xml:space="preserve"> </w:t>
-      </w:r>
-      <w:r>
-        <w:t xml:space="preserve">(inclusive) </w:t>
-      </w:r>
-      <w:r>
-        <w:t>passed to it.</w:t>
-      </w:r>
-      <w:r>
-        <w:t xml:space="preserve"> For example: </w:t>
+        <w:rPr>
+          <w:highlight w:val="yellow"/>
+        </w:rPr>
+      </w:pPr>
+      <w:r>
+        <w:rPr>
+          <w:highlight w:val="yellow"/>
+        </w:rPr>
+        <w:t xml:space="preserve">That returns the sum of all even numbers between the two integer arguments (inclusive) passed to it. For example: </w:t>
       </w:r>
     </w:p>
     <w:p>
       <w:pPr>
         <w:pStyle w:val="ListParagraph"/>
+        <w:rPr>
+          <w:highlight w:val="yellow"/>
+        </w:rPr>
       </w:pPr>
     </w:p>
     <w:p>
       <w:pPr>
         <w:pStyle w:val="ListParagraph"/>
-      </w:pPr>
-      <w:proofErr w:type="gramStart"/>
+        <w:rPr>
+          <w:highlight w:val="yellow"/>
+        </w:rPr>
+      </w:pPr>
       <w:r>
         <w:rPr>
           <w:rFonts w:ascii="Courier" w:hAnsi="Courier"/>
-        </w:rPr>
-        <w:t>Sum(</w:t>
-      </w:r>
-      <w:proofErr w:type="gramEnd"/>
+          <w:highlight w:val="yellow"/>
+        </w:rPr>
+        <w:t>Sum(2, 10)</w:t>
+      </w:r>
+      <w:r>
+        <w:rPr>
+          <w:highlight w:val="yellow"/>
+        </w:rPr>
+        <w:t xml:space="preserve"> returns </w:t>
+      </w:r>
       <w:r>
         <w:rPr>
           <w:rFonts w:ascii="Courier" w:hAnsi="Courier"/>
-        </w:rPr>
-        <w:t>2, 10</w:t>
-      </w:r>
-      <w:r>
-        <w:rPr>
-          <w:rFonts w:ascii="Courier" w:hAnsi="Courier"/>
-        </w:rPr>
-        <w:t>)</w:t>
-      </w:r>
-      <w:r>
-        <w:t xml:space="preserve"> returns </w:t>
-      </w:r>
-      <w:r>
-        <w:rPr>
-          <w:rFonts w:ascii="Courier" w:hAnsi="Courier"/>
+          <w:highlight w:val="yellow"/>
         </w:rPr>
         <w:t>30</w:t>
       </w:r>
       <w:r>
+        <w:rPr>
+          <w:highlight w:val="yellow"/>
+        </w:rPr>
         <w:t xml:space="preserve">. </w:t>
       </w:r>
     </w:p>
@@ -630,12 +616,18 @@
       <w:pPr>
         <w:pStyle w:val="ListParagraph"/>
         <w:ind w:left="360"/>
+        <w:rPr>
+          <w:highlight w:val="yellow"/>
+        </w:rPr>
       </w:pPr>
     </w:p>
     <w:p>
       <w:pPr>
         <w:pStyle w:val="ListParagraph"/>
         <w:ind w:left="360"/>
+        <w:rPr>
+          <w:highlight w:val="yellow"/>
+        </w:rPr>
       </w:pPr>
     </w:p>
     <w:p>
@@ -646,74 +638,28 @@
           <w:numId w:val="6"/>
         </w:numPr>
         <w:spacing w:after="0" w:line="240" w:lineRule="auto"/>
-      </w:pPr>
-      <w:r>
-        <w:t xml:space="preserve">Write a method that accepts a </w:t>
-      </w:r>
-      <w:r>
-        <w:t>stock-on-hand figure</w:t>
-      </w:r>
-      <w:r>
-        <w:t xml:space="preserve"> and</w:t>
-      </w:r>
-      <w:r>
-        <w:t xml:space="preserve"> a</w:t>
-      </w:r>
-      <w:r>
-        <w:t xml:space="preserve"> </w:t>
-      </w:r>
-      <w:r>
-        <w:t>sales</w:t>
-      </w:r>
-      <w:r>
-        <w:t xml:space="preserve"> </w:t>
-      </w:r>
-      <w:r>
-        <w:t xml:space="preserve">figure </w:t>
-      </w:r>
-      <w:r>
-        <w:t xml:space="preserve">as </w:t>
-      </w:r>
-      <w:proofErr w:type="spellStart"/>
+        <w:rPr>
+          <w:highlight w:val="yellow"/>
+        </w:rPr>
+      </w:pPr>
+      <w:r>
+        <w:rPr>
+          <w:highlight w:val="yellow"/>
+        </w:rPr>
+        <w:t xml:space="preserve">Write a method that accepts a stock-on-hand figure and a sales figure as </w:t>
+      </w:r>
       <w:r>
         <w:rPr>
           <w:rFonts w:ascii="Courier New" w:hAnsi="Courier New" w:cs="Courier New"/>
-        </w:rPr>
-        <w:t>int</w:t>
-      </w:r>
-      <w:proofErr w:type="spellEnd"/>
-      <w:r>
-        <w:rPr>
-          <w:rFonts w:ascii="Courier New" w:hAnsi="Courier New" w:cs="Courier New"/>
-        </w:rPr>
-        <w:t xml:space="preserve"> </w:t>
-      </w:r>
-      <w:r>
-        <w:t>arguments</w:t>
-      </w:r>
-      <w:r>
-        <w:t xml:space="preserve">.  It will update the </w:t>
-      </w:r>
-      <w:r>
-        <w:t xml:space="preserve">stock-on-hand figure by deducting the sales figure </w:t>
-      </w:r>
-      <w:r>
-        <w:t xml:space="preserve">if there </w:t>
-      </w:r>
-      <w:r>
-        <w:t>is</w:t>
-      </w:r>
-      <w:r>
-        <w:t xml:space="preserve"> sufficient </w:t>
-      </w:r>
-      <w:r>
-        <w:t>stock to fulfil the sale</w:t>
-      </w:r>
-      <w:r>
-        <w:t xml:space="preserve">.  </w:t>
-      </w:r>
-      <w:r>
-        <w:t>The method shall return true if the stock-on-hand figure has been updated, otherwise false.</w:t>
+          <w:highlight w:val="yellow"/>
+        </w:rPr>
+        <w:t xml:space="preserve">int </w:t>
+      </w:r>
+      <w:r>
+        <w:rPr>
+          <w:highlight w:val="yellow"/>
+        </w:rPr>
+        <w:t>arguments.  It will update the stock-on-hand figure by deducting the sales figure if there is sufficient stock to fulfil the sale.  The method shall return true if the stock-on-hand figure has been updated, otherwise false.</w:t>
       </w:r>
     </w:p>
     <w:p>
@@ -728,6 +674,8 @@
         </w:rPr>
         <w:br w:type="page"/>
       </w:r>
+      <w:bookmarkStart w:id="0" w:name="_GoBack"/>
+      <w:bookmarkEnd w:id="0"/>
     </w:p>
     <w:p>
       <w:pPr>
@@ -746,21 +694,7 @@
           <w:rFonts w:cstheme="minorHAnsi"/>
         </w:rPr>
         <w:lastRenderedPageBreak/>
-        <w:t xml:space="preserve">A program is required to read the sales data of </w:t>
-      </w:r>
-      <w:proofErr w:type="gramStart"/>
-      <w:r>
-        <w:rPr>
-          <w:rFonts w:cstheme="minorHAnsi"/>
-        </w:rPr>
-        <w:t>a number of</w:t>
-      </w:r>
-      <w:proofErr w:type="gramEnd"/>
-      <w:r>
-        <w:rPr>
-          <w:rFonts w:cstheme="minorHAnsi"/>
-        </w:rPr>
-        <w:t xml:space="preserve"> stores that is stored in a comma delimited file sales.txt.  The program shall produce a report with the content and format outlined below.  The performance description will be determined from the table below</w:t>
+        <w:t>A program is required to read the sales data of a number of stores that is stored in a comma delimited file sales.txt.  The program shall produce a report with the content and format outlined below.  The performance description will be determined from the table below</w:t>
       </w:r>
     </w:p>
     <w:tbl>
@@ -1002,13 +936,7 @@
         <w:rPr>
           <w:rFonts w:cstheme="minorHAnsi"/>
         </w:rPr>
-        <w:t>F</w:t>
-      </w:r>
-      <w:r>
-        <w:rPr>
-          <w:rFonts w:cstheme="minorHAnsi"/>
-        </w:rPr>
-        <w:t>or example, the file with the following data will result in the report below. You will have to make a test file in notepad with this data.</w:t>
+        <w:t>For example, the file with the following data will result in the report below. You will have to make a test file in notepad with this data.</w:t>
       </w:r>
     </w:p>
     <w:p>
@@ -1109,8 +1037,6 @@
         </w:rPr>
         <w:t>****expected report based on this test data***</w:t>
       </w:r>
-      <w:bookmarkStart w:id="0" w:name="_GoBack"/>
-      <w:bookmarkEnd w:id="0"/>
     </w:p>
     <w:p>
       <w:pPr>
@@ -1397,21 +1323,7 @@
         <w:rPr>
           <w:rFonts w:cstheme="minorHAnsi"/>
         </w:rPr>
-        <w:t xml:space="preserve">Average </w:t>
-      </w:r>
-      <w:proofErr w:type="gramStart"/>
-      <w:r>
-        <w:rPr>
-          <w:rFonts w:cstheme="minorHAnsi"/>
-        </w:rPr>
-        <w:t>Sales :</w:t>
-      </w:r>
-      <w:proofErr w:type="gramEnd"/>
-      <w:r>
-        <w:rPr>
-          <w:rFonts w:cstheme="minorHAnsi"/>
-        </w:rPr>
-        <w:t xml:space="preserve"> 1,440</w:t>
+        <w:t>Average Sales : 1,440</w:t>
       </w:r>
     </w:p>
     <w:p>

</xml_diff>